<commit_message>
added documentation and implementation
</commit_message>
<xml_diff>
--- a/Documentation/KNOWLEDGE/Muscle_Fatigue_Analysis_Methods_and_Indices.docx
+++ b/Documentation/KNOWLEDGE/Muscle_Fatigue_Analysis_Methods_and_Indices.docx
@@ -103,29 +103,7 @@
           <w:szCs w:val="28"/>
           <w:highlight w:val="darkGray"/>
         </w:rPr>
-        <w:t xml:space="preserve">The Progression of Muscle Fatigue During Exercise Estimation </w:t>
-      </w:r>
-      <w:proofErr w:type="gramStart"/>
-      <w:r>
-        <w:rPr>
-          <w:rFonts w:ascii="Arial" w:hAnsi="Arial" w:cs="Arial"/>
-          <w:color w:val="000000"/>
-          <w:sz w:val="28"/>
-          <w:szCs w:val="28"/>
-          <w:highlight w:val="darkGray"/>
-        </w:rPr>
-        <w:t>With</w:t>
-      </w:r>
-      <w:proofErr w:type="gramEnd"/>
-      <w:r>
-        <w:rPr>
-          <w:rFonts w:ascii="Arial" w:hAnsi="Arial" w:cs="Arial"/>
-          <w:color w:val="000000"/>
-          <w:sz w:val="28"/>
-          <w:szCs w:val="28"/>
-          <w:highlight w:val="darkGray"/>
-        </w:rPr>
-        <w:t xml:space="preserve"> the Aid of High-Frequency Component Parameters Derived From Ensemble Empirical Mode Decomposition</w:t>
+        <w:t>The Progression of Muscle Fatigue During Exercise Estimation With the Aid of High-Frequency Component Parameters Derived From Ensemble Empirical Mode Decomposition</w:t>
       </w:r>
     </w:p>
     <w:p>
@@ -1053,17 +1031,8 @@
           <w:rFonts w:ascii="Arial" w:hAnsi="Arial" w:cs="Arial"/>
           <w:color w:val="000000"/>
         </w:rPr>
-        <w:t xml:space="preserve">calculated for the two sub-signals to ultimately obtain the fatigue index, which </w:t>
-      </w:r>
-      <w:proofErr w:type="gramStart"/>
-      <w:r>
-        <w:rPr>
-          <w:rFonts w:ascii="Arial" w:hAnsi="Arial" w:cs="Arial"/>
-          <w:color w:val="000000"/>
-        </w:rPr>
-        <w:t>represents</w:t>
-      </w:r>
-      <w:proofErr w:type="gramEnd"/>
+        <w:t>calculated for the two sub-signals to ultimately obtain the fatigue index, which represents</w:t>
+      </w:r>
     </w:p>
     <w:p>
       <w:pPr>
@@ -1308,25 +1277,7 @@
           <w:color w:val="000000"/>
           <w:lang w:val="it-IT"/>
         </w:rPr>
-        <w:t xml:space="preserve"> </w:t>
-      </w:r>
-      <w:proofErr w:type="gramStart"/>
-      <w:r>
-        <w:rPr>
-          <w:rFonts w:ascii="Arial" w:hAnsi="Arial" w:cs="Arial"/>
-          <w:color w:val="000000"/>
-          <w:lang w:val="it-IT"/>
-        </w:rPr>
-        <w:t>sto</w:t>
-      </w:r>
-      <w:proofErr w:type="gramEnd"/>
-      <w:r>
-        <w:rPr>
-          <w:rFonts w:ascii="Arial" w:hAnsi="Arial" w:cs="Arial"/>
-          <w:color w:val="000000"/>
-          <w:lang w:val="it-IT"/>
-        </w:rPr>
-        <w:t xml:space="preserve"> paper. </w:t>
+        <w:t xml:space="preserve"> sto paper. </w:t>
       </w:r>
       <w:proofErr w:type="spellStart"/>
       <w:r>
@@ -3236,130 +3187,94 @@
           <w:color w:val="000000"/>
           <w:highlight w:val="yellow"/>
         </w:rPr>
-        <w:t xml:space="preserve">difference between the </w:t>
-      </w:r>
-      <w:proofErr w:type="gramStart"/>
+        <w:t>difference between the aforementioned mean values</w:t>
+      </w:r>
+      <w:r>
+        <w:rPr>
+          <w:rFonts w:ascii="Arial" w:hAnsi="Arial" w:cs="Arial"/>
+          <w:color w:val="000000"/>
+        </w:rPr>
+        <w:t xml:space="preserve"> of the properties of the myoelectric</w:t>
+      </w:r>
+      <w:r>
+        <w:rPr>
+          <w:rFonts w:ascii="Arial" w:hAnsi="Arial" w:cs="Arial"/>
+          <w:color w:val="000000"/>
+        </w:rPr>
+        <w:t xml:space="preserve"> </w:t>
+      </w:r>
+      <w:r>
+        <w:rPr>
+          <w:rFonts w:ascii="Arial" w:hAnsi="Arial" w:cs="Arial"/>
+          <w:color w:val="000000"/>
+        </w:rPr>
+        <w:t xml:space="preserve">signals of 10 subjects under the fatigue and non-fatigue scenarios </w:t>
+      </w:r>
       <w:r>
         <w:rPr>
           <w:rFonts w:ascii="Arial" w:hAnsi="Arial" w:cs="Arial"/>
           <w:color w:val="000000"/>
           <w:highlight w:val="yellow"/>
         </w:rPr>
-        <w:t>aforementioned mean</w:t>
-      </w:r>
-      <w:proofErr w:type="gramEnd"/>
+        <w:t>was observed using the t-test method</w:t>
+      </w:r>
+      <w:r>
+        <w:rPr>
+          <w:rFonts w:ascii="Arial" w:hAnsi="Arial" w:cs="Arial"/>
+          <w:color w:val="000000"/>
+        </w:rPr>
+        <w:t xml:space="preserve"> in order to further determine whether the SOM, DOM, DFS and PSE extracted by</w:t>
+      </w:r>
+      <w:r>
+        <w:rPr>
+          <w:rFonts w:ascii="Arial" w:hAnsi="Arial" w:cs="Arial"/>
+          <w:color w:val="000000"/>
+        </w:rPr>
+        <w:t xml:space="preserve"> </w:t>
+      </w:r>
+      <w:r>
+        <w:rPr>
+          <w:rFonts w:ascii="Arial" w:hAnsi="Arial" w:cs="Arial"/>
+          <w:color w:val="000000"/>
+        </w:rPr>
+        <w:t xml:space="preserve">the MFDMA algorithm have statistically significant differences under such scenarios. </w:t>
+      </w:r>
+    </w:p>
+    <w:p>
+      <w:pPr>
+        <w:rPr>
+          <w:rFonts w:ascii="Arial" w:hAnsi="Arial" w:cs="Arial"/>
+          <w:color w:val="000000"/>
+        </w:rPr>
+      </w:pPr>
+      <w:r>
+        <w:rPr>
+          <w:rFonts w:ascii="Arial" w:hAnsi="Arial" w:cs="Arial"/>
+          <w:color w:val="000000"/>
+        </w:rPr>
+        <w:t>According to the findings,</w:t>
+      </w:r>
+      <w:r>
+        <w:rPr>
+          <w:rFonts w:ascii="Arial" w:hAnsi="Arial" w:cs="Arial"/>
+          <w:color w:val="000000"/>
+        </w:rPr>
+        <w:t xml:space="preserve"> </w:t>
+      </w:r>
+      <w:r>
+        <w:rPr>
+          <w:rFonts w:ascii="Arial" w:hAnsi="Arial" w:cs="Arial"/>
+          <w:color w:val="000000"/>
+        </w:rPr>
+        <w:t>the three characteristics (</w:t>
+      </w:r>
       <w:r>
         <w:rPr>
           <w:rFonts w:ascii="Arial" w:hAnsi="Arial" w:cs="Arial"/>
           <w:color w:val="000000"/>
           <w:highlight w:val="yellow"/>
         </w:rPr>
-        <w:t xml:space="preserve"> values</w:t>
-      </w:r>
-      <w:r>
-        <w:rPr>
-          <w:rFonts w:ascii="Arial" w:hAnsi="Arial" w:cs="Arial"/>
-          <w:color w:val="000000"/>
-        </w:rPr>
-        <w:t xml:space="preserve"> of the properties of the myoelectric</w:t>
-      </w:r>
-      <w:r>
-        <w:rPr>
-          <w:rFonts w:ascii="Arial" w:hAnsi="Arial" w:cs="Arial"/>
-          <w:color w:val="000000"/>
-        </w:rPr>
-        <w:t xml:space="preserve"> </w:t>
-      </w:r>
-      <w:r>
-        <w:rPr>
-          <w:rFonts w:ascii="Arial" w:hAnsi="Arial" w:cs="Arial"/>
-          <w:color w:val="000000"/>
-        </w:rPr>
-        <w:t xml:space="preserve">signals of 10 subjects under the fatigue and non-fatigue scenarios </w:t>
-      </w:r>
-      <w:r>
-        <w:rPr>
-          <w:rFonts w:ascii="Arial" w:hAnsi="Arial" w:cs="Arial"/>
-          <w:color w:val="000000"/>
-          <w:highlight w:val="yellow"/>
-        </w:rPr>
-        <w:t>was observed using the t-test method</w:t>
-      </w:r>
-      <w:r>
-        <w:rPr>
-          <w:rFonts w:ascii="Arial" w:hAnsi="Arial" w:cs="Arial"/>
-          <w:color w:val="000000"/>
-        </w:rPr>
-        <w:t xml:space="preserve"> in order to further determine whether the SOM, DOM, DFS and PSE extracted by</w:t>
-      </w:r>
-      <w:r>
-        <w:rPr>
-          <w:rFonts w:ascii="Arial" w:hAnsi="Arial" w:cs="Arial"/>
-          <w:color w:val="000000"/>
-        </w:rPr>
-        <w:t xml:space="preserve"> </w:t>
-      </w:r>
-      <w:r>
-        <w:rPr>
-          <w:rFonts w:ascii="Arial" w:hAnsi="Arial" w:cs="Arial"/>
-          <w:color w:val="000000"/>
-        </w:rPr>
-        <w:t xml:space="preserve">the MFDMA algorithm have statistically significant differences under such scenarios. </w:t>
-      </w:r>
-    </w:p>
-    <w:p>
-      <w:pPr>
-        <w:rPr>
-          <w:rFonts w:ascii="Arial" w:hAnsi="Arial" w:cs="Arial"/>
-          <w:color w:val="000000"/>
-        </w:rPr>
-      </w:pPr>
-      <w:r>
-        <w:rPr>
-          <w:rFonts w:ascii="Arial" w:hAnsi="Arial" w:cs="Arial"/>
-          <w:color w:val="000000"/>
-        </w:rPr>
-        <w:t>According to the findings,</w:t>
-      </w:r>
-      <w:r>
-        <w:rPr>
-          <w:rFonts w:ascii="Arial" w:hAnsi="Arial" w:cs="Arial"/>
-          <w:color w:val="000000"/>
-        </w:rPr>
-        <w:t xml:space="preserve"> </w:t>
-      </w:r>
-      <w:r>
-        <w:rPr>
-          <w:rFonts w:ascii="Arial" w:hAnsi="Arial" w:cs="Arial"/>
-          <w:color w:val="000000"/>
-        </w:rPr>
-        <w:t>the three characteristics (</w:t>
-      </w:r>
-      <w:r>
-        <w:rPr>
-          <w:rFonts w:ascii="Arial" w:hAnsi="Arial" w:cs="Arial"/>
-          <w:color w:val="000000"/>
-          <w:highlight w:val="yellow"/>
-        </w:rPr>
-        <w:t xml:space="preserve">SOM, </w:t>
-      </w:r>
-      <w:proofErr w:type="gramStart"/>
-      <w:r>
-        <w:rPr>
-          <w:rFonts w:ascii="Arial" w:hAnsi="Arial" w:cs="Arial"/>
-          <w:color w:val="000000"/>
-          <w:highlight w:val="yellow"/>
-        </w:rPr>
-        <w:t>DOM</w:t>
-      </w:r>
-      <w:proofErr w:type="gramEnd"/>
-      <w:r>
-        <w:rPr>
-          <w:rFonts w:ascii="Arial" w:hAnsi="Arial" w:cs="Arial"/>
-          <w:color w:val="000000"/>
-          <w:highlight w:val="yellow"/>
-        </w:rPr>
-        <w:t xml:space="preserve"> and PSE</w:t>
+        <w:t>SOM, DOM and PSE</w:t>
       </w:r>
       <w:r>
         <w:rPr>
@@ -3706,23 +3621,7 @@
           <w:rFonts w:ascii="Arial" w:hAnsi="Arial" w:cs="Arial"/>
           <w:color w:val="000000"/>
         </w:rPr>
-        <w:t>DFS measures the height difference in the multifractal spectrum (f(α</w:t>
-      </w:r>
-      <w:proofErr w:type="gramStart"/>
-      <w:r>
-        <w:rPr>
-          <w:rFonts w:ascii="Arial" w:hAnsi="Arial" w:cs="Arial"/>
-          <w:color w:val="000000"/>
-        </w:rPr>
-        <w:t>max)−</w:t>
-      </w:r>
-      <w:proofErr w:type="gramEnd"/>
-      <w:r>
-        <w:rPr>
-          <w:rFonts w:ascii="Arial" w:hAnsi="Arial" w:cs="Arial"/>
-          <w:color w:val="000000"/>
-        </w:rPr>
-        <w:t>f(αmin)).</w:t>
+        <w:t>DFS measures the height difference in the multifractal spectrum (f(αmax)−f(αmin)).</w:t>
       </w:r>
     </w:p>
     <w:p>
@@ -4662,39 +4561,7 @@
           <w:rFonts w:ascii="Arial" w:hAnsi="Arial" w:cs="Arial"/>
           <w:color w:val="000000"/>
         </w:rPr>
-        <w:t xml:space="preserve"> </w:t>
-      </w:r>
-      <w:proofErr w:type="gramStart"/>
-      <w:r>
-        <w:rPr>
-          <w:rFonts w:ascii="Arial" w:hAnsi="Arial" w:cs="Arial"/>
-          <w:color w:val="000000"/>
-        </w:rPr>
-        <w:t>MFDMA !!!</w:t>
-      </w:r>
-      <w:proofErr w:type="gramEnd"/>
-      <w:r>
-        <w:rPr>
-          <w:rFonts w:ascii="Arial" w:hAnsi="Arial" w:cs="Arial"/>
-          <w:color w:val="000000"/>
-        </w:rPr>
-        <w:t xml:space="preserve"> (</w:t>
-      </w:r>
-      <w:proofErr w:type="gramStart"/>
-      <w:r>
-        <w:rPr>
-          <w:rFonts w:ascii="Arial" w:hAnsi="Arial" w:cs="Arial"/>
-          <w:color w:val="000000"/>
-        </w:rPr>
-        <w:t>Still</w:t>
-      </w:r>
-      <w:proofErr w:type="gramEnd"/>
-      <w:r>
-        <w:rPr>
-          <w:rFonts w:ascii="Arial" w:hAnsi="Arial" w:cs="Arial"/>
-          <w:color w:val="000000"/>
-        </w:rPr>
-        <w:t xml:space="preserve"> you can have insights on the way this analysis works)</w:t>
+        <w:t xml:space="preserve"> MFDMA !!! (Still you can have insights on the way this analysis works)</w:t>
       </w:r>
     </w:p>
     <w:p>
@@ -4860,7 +4727,6 @@
         <w:t xml:space="preserve">overlap automatically at 50% of the </w:t>
       </w:r>
       <w:proofErr w:type="spellStart"/>
-      <w:proofErr w:type="gramStart"/>
       <w:r>
         <w:rPr>
           <w:rFonts w:ascii="Arial" w:hAnsi="Arial" w:cs="Arial"/>
@@ -4869,7 +4735,6 @@
         <w:t>ws</w:t>
       </w:r>
       <w:proofErr w:type="spellEnd"/>
-      <w:proofErr w:type="gramEnd"/>
     </w:p>
     <w:p>
       <w:pPr>
@@ -5607,6 +5472,7 @@
       <w:r>
         <w:rPr>
           <w:rFonts w:ascii="Arial" w:hAnsi="Arial" w:cs="Arial"/>
+          <w:noProof/>
           <w:color w:val="000000"/>
         </w:rPr>
         <w:drawing>
@@ -6130,21 +5996,19 @@
           <w:color w:val="000000"/>
         </w:rPr>
       </w:pPr>
-      <w:proofErr w:type="gramStart"/>
-      <w:r>
-        <w:rPr>
-          <w:rFonts w:ascii="Arial" w:hAnsi="Arial" w:cs="Arial"/>
-          <w:color w:val="000000"/>
-        </w:rPr>
-        <w:t>h(</w:t>
-      </w:r>
-      <w:proofErr w:type="gramEnd"/>
-      <w:r>
-        <w:rPr>
-          <w:rFonts w:ascii="Arial" w:hAnsi="Arial" w:cs="Arial"/>
-          <w:color w:val="000000"/>
-        </w:rPr>
-        <w:t>−3)=0.078</w:t>
+      <w:r>
+        <w:rPr>
+          <w:rFonts w:ascii="Arial" w:hAnsi="Arial" w:cs="Arial"/>
+          <w:color w:val="000000"/>
+        </w:rPr>
+        <w:t>h(−3)=0.078</w:t>
+      </w:r>
+      <w:r>
+        <w:rPr>
+          <w:rFonts w:ascii="Arial" w:hAnsi="Arial" w:cs="Arial"/>
+          <w:color w:val="000000"/>
+        </w:rPr>
+        <w:t>3</w:t>
       </w:r>
     </w:p>
     <w:p>
@@ -6159,21 +6023,19 @@
           <w:color w:val="000000"/>
         </w:rPr>
       </w:pPr>
-      <w:proofErr w:type="gramStart"/>
-      <w:r>
-        <w:rPr>
-          <w:rFonts w:ascii="Arial" w:hAnsi="Arial" w:cs="Arial"/>
-          <w:color w:val="000000"/>
-        </w:rPr>
-        <w:t>h(</w:t>
-      </w:r>
-      <w:proofErr w:type="gramEnd"/>
-      <w:r>
-        <w:rPr>
-          <w:rFonts w:ascii="Arial" w:hAnsi="Arial" w:cs="Arial"/>
-          <w:color w:val="000000"/>
-        </w:rPr>
-        <w:t>−2)=0.065</w:t>
+      <w:r>
+        <w:rPr>
+          <w:rFonts w:ascii="Arial" w:hAnsi="Arial" w:cs="Arial"/>
+          <w:color w:val="000000"/>
+        </w:rPr>
+        <w:t>h(−2)=0.065</w:t>
+      </w:r>
+      <w:r>
+        <w:rPr>
+          <w:rFonts w:ascii="Arial" w:hAnsi="Arial" w:cs="Arial"/>
+          <w:color w:val="000000"/>
+        </w:rPr>
+        <w:t>5</w:t>
       </w:r>
     </w:p>
     <w:p>
@@ -6188,21 +6050,19 @@
           <w:color w:val="000000"/>
         </w:rPr>
       </w:pPr>
-      <w:proofErr w:type="gramStart"/>
-      <w:r>
-        <w:rPr>
-          <w:rFonts w:ascii="Arial" w:hAnsi="Arial" w:cs="Arial"/>
-          <w:color w:val="000000"/>
-        </w:rPr>
-        <w:t>h(</w:t>
-      </w:r>
-      <w:proofErr w:type="gramEnd"/>
-      <w:r>
-        <w:rPr>
-          <w:rFonts w:ascii="Arial" w:hAnsi="Arial" w:cs="Arial"/>
-          <w:color w:val="000000"/>
-        </w:rPr>
-        <w:t>−1)=0.052</w:t>
+      <w:r>
+        <w:rPr>
+          <w:rFonts w:ascii="Arial" w:hAnsi="Arial" w:cs="Arial"/>
+          <w:color w:val="000000"/>
+        </w:rPr>
+        <w:t>h(−1)=0.052</w:t>
+      </w:r>
+      <w:r>
+        <w:rPr>
+          <w:rFonts w:ascii="Arial" w:hAnsi="Arial" w:cs="Arial"/>
+          <w:color w:val="000000"/>
+        </w:rPr>
+        <w:t>3</w:t>
       </w:r>
     </w:p>
     <w:p>
@@ -6217,21 +6077,19 @@
           <w:color w:val="000000"/>
         </w:rPr>
       </w:pPr>
-      <w:proofErr w:type="gramStart"/>
-      <w:r>
-        <w:rPr>
-          <w:rFonts w:ascii="Arial" w:hAnsi="Arial" w:cs="Arial"/>
-          <w:color w:val="000000"/>
-        </w:rPr>
-        <w:t>h(</w:t>
-      </w:r>
-      <w:proofErr w:type="gramEnd"/>
-      <w:r>
-        <w:rPr>
-          <w:rFonts w:ascii="Arial" w:hAnsi="Arial" w:cs="Arial"/>
-          <w:color w:val="000000"/>
-        </w:rPr>
-        <w:t>0)=0.039</w:t>
+      <w:r>
+        <w:rPr>
+          <w:rFonts w:ascii="Arial" w:hAnsi="Arial" w:cs="Arial"/>
+          <w:color w:val="000000"/>
+        </w:rPr>
+        <w:t>h(0)=0.03</w:t>
+      </w:r>
+      <w:r>
+        <w:rPr>
+          <w:rFonts w:ascii="Arial" w:hAnsi="Arial" w:cs="Arial"/>
+          <w:color w:val="000000"/>
+        </w:rPr>
+        <w:t>88</w:t>
       </w:r>
     </w:p>
     <w:p>
@@ -6246,21 +6104,19 @@
           <w:color w:val="000000"/>
         </w:rPr>
       </w:pPr>
-      <w:proofErr w:type="gramStart"/>
-      <w:r>
-        <w:rPr>
-          <w:rFonts w:ascii="Arial" w:hAnsi="Arial" w:cs="Arial"/>
-          <w:color w:val="000000"/>
-        </w:rPr>
-        <w:t>h(</w:t>
-      </w:r>
-      <w:proofErr w:type="gramEnd"/>
-      <w:r>
-        <w:rPr>
-          <w:rFonts w:ascii="Arial" w:hAnsi="Arial" w:cs="Arial"/>
-          <w:color w:val="000000"/>
-        </w:rPr>
-        <w:t>1)=0.025</w:t>
+      <w:r>
+        <w:rPr>
+          <w:rFonts w:ascii="Arial" w:hAnsi="Arial" w:cs="Arial"/>
+          <w:color w:val="000000"/>
+        </w:rPr>
+        <w:t>h(1)=0.025</w:t>
+      </w:r>
+      <w:r>
+        <w:rPr>
+          <w:rFonts w:ascii="Arial" w:hAnsi="Arial" w:cs="Arial"/>
+          <w:color w:val="000000"/>
+        </w:rPr>
+        <w:t>2</w:t>
       </w:r>
     </w:p>
     <w:p>
@@ -6275,28 +6131,19 @@
           <w:color w:val="000000"/>
         </w:rPr>
       </w:pPr>
-      <w:proofErr w:type="gramStart"/>
-      <w:r>
-        <w:rPr>
-          <w:rFonts w:ascii="Arial" w:hAnsi="Arial" w:cs="Arial"/>
-          <w:color w:val="000000"/>
-        </w:rPr>
-        <w:t>h(</w:t>
-      </w:r>
-      <w:proofErr w:type="gramEnd"/>
-      <w:r>
-        <w:rPr>
-          <w:rFonts w:ascii="Arial" w:hAnsi="Arial" w:cs="Arial"/>
-          <w:color w:val="000000"/>
-        </w:rPr>
-        <w:t>2)=0.</w:t>
-      </w:r>
-      <w:r>
-        <w:rPr>
-          <w:rFonts w:ascii="Arial" w:hAnsi="Arial" w:cs="Arial"/>
-          <w:color w:val="000000"/>
-        </w:rPr>
-        <w:t>011</w:t>
+      <w:r>
+        <w:rPr>
+          <w:rFonts w:ascii="Arial" w:hAnsi="Arial" w:cs="Arial"/>
+          <w:color w:val="000000"/>
+        </w:rPr>
+        <w:t>h(2)=0.011</w:t>
+      </w:r>
+      <w:r>
+        <w:rPr>
+          <w:rFonts w:ascii="Arial" w:hAnsi="Arial" w:cs="Arial"/>
+          <w:color w:val="000000"/>
+        </w:rPr>
+        <w:t>3</w:t>
       </w:r>
     </w:p>
     <w:p>
@@ -6311,21 +6158,19 @@
           <w:color w:val="000000"/>
         </w:rPr>
       </w:pPr>
-      <w:proofErr w:type="gramStart"/>
-      <w:r>
-        <w:rPr>
-          <w:rFonts w:ascii="Arial" w:hAnsi="Arial" w:cs="Arial"/>
-          <w:color w:val="000000"/>
-        </w:rPr>
-        <w:t>h(</w:t>
-      </w:r>
-      <w:proofErr w:type="gramEnd"/>
-      <w:r>
-        <w:rPr>
-          <w:rFonts w:ascii="Arial" w:hAnsi="Arial" w:cs="Arial"/>
-          <w:color w:val="000000"/>
-        </w:rPr>
-        <w:t>3)=−0.003</w:t>
+      <w:r>
+        <w:rPr>
+          <w:rFonts w:ascii="Arial" w:hAnsi="Arial" w:cs="Arial"/>
+          <w:color w:val="000000"/>
+        </w:rPr>
+        <w:t>h(3)=−0.003</w:t>
+      </w:r>
+      <w:r>
+        <w:rPr>
+          <w:rFonts w:ascii="Arial" w:hAnsi="Arial" w:cs="Arial"/>
+          <w:color w:val="000000"/>
+        </w:rPr>
+        <w:t>1</w:t>
       </w:r>
     </w:p>
     <w:p>
@@ -6409,21 +6254,12 @@
           <w:color w:val="000000"/>
         </w:rPr>
       </w:pPr>
-      <w:proofErr w:type="gramStart"/>
-      <w:r>
-        <w:rPr>
-          <w:rFonts w:ascii="Arial" w:hAnsi="Arial" w:cs="Arial"/>
-          <w:color w:val="000000"/>
-        </w:rPr>
-        <w:t>τ(</w:t>
-      </w:r>
-      <w:proofErr w:type="gramEnd"/>
-      <w:r>
-        <w:rPr>
-          <w:rFonts w:ascii="Arial" w:hAnsi="Arial" w:cs="Arial"/>
-          <w:color w:val="000000"/>
-        </w:rPr>
-        <w:t>−3)=−1.235</w:t>
+      <w:r>
+        <w:rPr>
+          <w:rFonts w:ascii="Arial" w:hAnsi="Arial" w:cs="Arial"/>
+          <w:color w:val="000000"/>
+        </w:rPr>
+        <w:t>τ(−3)=−1.235</w:t>
       </w:r>
     </w:p>
     <w:p>
@@ -6438,21 +6274,12 @@
           <w:color w:val="000000"/>
         </w:rPr>
       </w:pPr>
-      <w:proofErr w:type="gramStart"/>
-      <w:r>
-        <w:rPr>
-          <w:rFonts w:ascii="Arial" w:hAnsi="Arial" w:cs="Arial"/>
-          <w:color w:val="000000"/>
-        </w:rPr>
-        <w:t>τ(</w:t>
-      </w:r>
-      <w:proofErr w:type="gramEnd"/>
-      <w:r>
-        <w:rPr>
-          <w:rFonts w:ascii="Arial" w:hAnsi="Arial" w:cs="Arial"/>
-          <w:color w:val="000000"/>
-        </w:rPr>
-        <w:t>−2)=−1.</w:t>
+      <w:r>
+        <w:rPr>
+          <w:rFonts w:ascii="Arial" w:hAnsi="Arial" w:cs="Arial"/>
+          <w:color w:val="000000"/>
+        </w:rPr>
+        <w:t>τ(−2)=−1.</w:t>
       </w:r>
       <w:r>
         <w:rPr>
@@ -6474,21 +6301,12 @@
           <w:color w:val="000000"/>
         </w:rPr>
       </w:pPr>
-      <w:proofErr w:type="gramStart"/>
-      <w:r>
-        <w:rPr>
-          <w:rFonts w:ascii="Arial" w:hAnsi="Arial" w:cs="Arial"/>
-          <w:color w:val="000000"/>
-        </w:rPr>
-        <w:t>τ(</w:t>
-      </w:r>
-      <w:proofErr w:type="gramEnd"/>
-      <w:r>
-        <w:rPr>
-          <w:rFonts w:ascii="Arial" w:hAnsi="Arial" w:cs="Arial"/>
-          <w:color w:val="000000"/>
-        </w:rPr>
-        <w:t>−1)=−1.052</w:t>
+      <w:r>
+        <w:rPr>
+          <w:rFonts w:ascii="Arial" w:hAnsi="Arial" w:cs="Arial"/>
+          <w:color w:val="000000"/>
+        </w:rPr>
+        <w:t>τ(−1)=−1.052</w:t>
       </w:r>
     </w:p>
     <w:p>
@@ -6503,21 +6321,12 @@
           <w:color w:val="000000"/>
         </w:rPr>
       </w:pPr>
-      <w:proofErr w:type="gramStart"/>
-      <w:r>
-        <w:rPr>
-          <w:rFonts w:ascii="Arial" w:hAnsi="Arial" w:cs="Arial"/>
-          <w:color w:val="000000"/>
-        </w:rPr>
-        <w:t>τ(</w:t>
-      </w:r>
-      <w:proofErr w:type="gramEnd"/>
-      <w:r>
-        <w:rPr>
-          <w:rFonts w:ascii="Arial" w:hAnsi="Arial" w:cs="Arial"/>
-          <w:color w:val="000000"/>
-        </w:rPr>
-        <w:t>0)=−1.000</w:t>
+      <w:r>
+        <w:rPr>
+          <w:rFonts w:ascii="Arial" w:hAnsi="Arial" w:cs="Arial"/>
+          <w:color w:val="000000"/>
+        </w:rPr>
+        <w:t>τ(0)=−1.000</w:t>
       </w:r>
     </w:p>
     <w:p>
@@ -6532,21 +6341,12 @@
           <w:color w:val="000000"/>
         </w:rPr>
       </w:pPr>
-      <w:proofErr w:type="gramStart"/>
-      <w:r>
-        <w:rPr>
-          <w:rFonts w:ascii="Arial" w:hAnsi="Arial" w:cs="Arial"/>
-          <w:color w:val="000000"/>
-        </w:rPr>
-        <w:t>τ(</w:t>
-      </w:r>
-      <w:proofErr w:type="gramEnd"/>
-      <w:r>
-        <w:rPr>
-          <w:rFonts w:ascii="Arial" w:hAnsi="Arial" w:cs="Arial"/>
-          <w:color w:val="000000"/>
-        </w:rPr>
-        <w:t>1)=−0.975</w:t>
+      <w:r>
+        <w:rPr>
+          <w:rFonts w:ascii="Arial" w:hAnsi="Arial" w:cs="Arial"/>
+          <w:color w:val="000000"/>
+        </w:rPr>
+        <w:t>τ(1)=−0.975</w:t>
       </w:r>
     </w:p>
     <w:p>
@@ -6561,21 +6361,12 @@
           <w:color w:val="000000"/>
         </w:rPr>
       </w:pPr>
-      <w:proofErr w:type="gramStart"/>
-      <w:r>
-        <w:rPr>
-          <w:rFonts w:ascii="Arial" w:hAnsi="Arial" w:cs="Arial"/>
-          <w:color w:val="000000"/>
-        </w:rPr>
-        <w:t>τ(</w:t>
-      </w:r>
-      <w:proofErr w:type="gramEnd"/>
-      <w:r>
-        <w:rPr>
-          <w:rFonts w:ascii="Arial" w:hAnsi="Arial" w:cs="Arial"/>
-          <w:color w:val="000000"/>
-        </w:rPr>
-        <w:t>2)=−0.977</w:t>
+      <w:r>
+        <w:rPr>
+          <w:rFonts w:ascii="Arial" w:hAnsi="Arial" w:cs="Arial"/>
+          <w:color w:val="000000"/>
+        </w:rPr>
+        <w:t>τ(2)=−0.977</w:t>
       </w:r>
     </w:p>
     <w:p>
@@ -6590,21 +6381,12 @@
           <w:color w:val="000000"/>
         </w:rPr>
       </w:pPr>
-      <w:proofErr w:type="gramStart"/>
-      <w:r>
-        <w:rPr>
-          <w:rFonts w:ascii="Arial" w:hAnsi="Arial" w:cs="Arial"/>
-          <w:color w:val="000000"/>
-        </w:rPr>
-        <w:t>τ(</w:t>
-      </w:r>
-      <w:proofErr w:type="gramEnd"/>
-      <w:r>
-        <w:rPr>
-          <w:rFonts w:ascii="Arial" w:hAnsi="Arial" w:cs="Arial"/>
-          <w:color w:val="000000"/>
-        </w:rPr>
-        <w:t>3)=−1.009</w:t>
+      <w:r>
+        <w:rPr>
+          <w:rFonts w:ascii="Arial" w:hAnsi="Arial" w:cs="Arial"/>
+          <w:color w:val="000000"/>
+        </w:rPr>
+        <w:t>τ(3)=−1.009</w:t>
       </w:r>
     </w:p>
     <w:p>
@@ -6697,17 +6479,8 @@
           <w:rFonts w:ascii="Arial" w:hAnsi="Arial" w:cs="Arial"/>
           <w:color w:val="000000"/>
         </w:rPr>
-        <w:t>The singularity strength a(q) is the derivative of τ(q) and represents the degree of singularity for each q-</w:t>
-      </w:r>
-      <w:proofErr w:type="gramStart"/>
-      <w:r>
-        <w:rPr>
-          <w:rFonts w:ascii="Arial" w:hAnsi="Arial" w:cs="Arial"/>
-          <w:color w:val="000000"/>
-        </w:rPr>
-        <w:t>value</w:t>
-      </w:r>
-      <w:proofErr w:type="gramEnd"/>
+        <w:t>The singularity strength a(q) is the derivative of τ(q) and represents the degree of singularity for each q-value</w:t>
+      </w:r>
     </w:p>
     <w:p>
       <w:pPr>
@@ -6736,21 +6509,12 @@
           <w:color w:val="000000"/>
         </w:rPr>
       </w:pPr>
-      <w:proofErr w:type="gramStart"/>
-      <w:r>
-        <w:rPr>
-          <w:rFonts w:ascii="Arial" w:hAnsi="Arial" w:cs="Arial"/>
-          <w:color w:val="000000"/>
-        </w:rPr>
-        <w:t>a(</w:t>
-      </w:r>
-      <w:proofErr w:type="gramEnd"/>
-      <w:r>
-        <w:rPr>
-          <w:rFonts w:ascii="Arial" w:hAnsi="Arial" w:cs="Arial"/>
-          <w:color w:val="000000"/>
-        </w:rPr>
-        <w:t>−3)=0.104</w:t>
+      <w:r>
+        <w:rPr>
+          <w:rFonts w:ascii="Arial" w:hAnsi="Arial" w:cs="Arial"/>
+          <w:color w:val="000000"/>
+        </w:rPr>
+        <w:t>a(−3)=0.104</w:t>
       </w:r>
     </w:p>
     <w:p>
@@ -6765,21 +6529,12 @@
           <w:color w:val="000000"/>
         </w:rPr>
       </w:pPr>
-      <w:proofErr w:type="gramStart"/>
-      <w:r>
-        <w:rPr>
-          <w:rFonts w:ascii="Arial" w:hAnsi="Arial" w:cs="Arial"/>
-          <w:color w:val="000000"/>
-        </w:rPr>
-        <w:t>a(</w:t>
-      </w:r>
-      <w:proofErr w:type="gramEnd"/>
-      <w:r>
-        <w:rPr>
-          <w:rFonts w:ascii="Arial" w:hAnsi="Arial" w:cs="Arial"/>
-          <w:color w:val="000000"/>
-        </w:rPr>
-        <w:t>−2)=0.091</w:t>
+      <w:r>
+        <w:rPr>
+          <w:rFonts w:ascii="Arial" w:hAnsi="Arial" w:cs="Arial"/>
+          <w:color w:val="000000"/>
+        </w:rPr>
+        <w:t>a(−2)=0.091</w:t>
       </w:r>
     </w:p>
     <w:p>
@@ -6794,21 +6549,12 @@
           <w:color w:val="000000"/>
         </w:rPr>
       </w:pPr>
-      <w:proofErr w:type="gramStart"/>
-      <w:r>
-        <w:rPr>
-          <w:rFonts w:ascii="Arial" w:hAnsi="Arial" w:cs="Arial"/>
-          <w:color w:val="000000"/>
-        </w:rPr>
-        <w:t>a(</w:t>
-      </w:r>
-      <w:proofErr w:type="gramEnd"/>
-      <w:r>
-        <w:rPr>
-          <w:rFonts w:ascii="Arial" w:hAnsi="Arial" w:cs="Arial"/>
-          <w:color w:val="000000"/>
-        </w:rPr>
-        <w:t>−1)=0.065</w:t>
+      <w:r>
+        <w:rPr>
+          <w:rFonts w:ascii="Arial" w:hAnsi="Arial" w:cs="Arial"/>
+          <w:color w:val="000000"/>
+        </w:rPr>
+        <w:t>a(−1)=0.065</w:t>
       </w:r>
     </w:p>
     <w:p>
@@ -6823,21 +6569,12 @@
           <w:color w:val="000000"/>
         </w:rPr>
       </w:pPr>
-      <w:proofErr w:type="gramStart"/>
-      <w:r>
-        <w:rPr>
-          <w:rFonts w:ascii="Arial" w:hAnsi="Arial" w:cs="Arial"/>
-          <w:color w:val="000000"/>
-        </w:rPr>
-        <w:t>a(</w:t>
-      </w:r>
-      <w:proofErr w:type="gramEnd"/>
-      <w:r>
-        <w:rPr>
-          <w:rFonts w:ascii="Arial" w:hAnsi="Arial" w:cs="Arial"/>
-          <w:color w:val="000000"/>
-        </w:rPr>
-        <w:t>0)=0.039</w:t>
+      <w:r>
+        <w:rPr>
+          <w:rFonts w:ascii="Arial" w:hAnsi="Arial" w:cs="Arial"/>
+          <w:color w:val="000000"/>
+        </w:rPr>
+        <w:t>a(0)=0.039</w:t>
       </w:r>
     </w:p>
     <w:p>
@@ -6852,21 +6589,12 @@
           <w:color w:val="000000"/>
         </w:rPr>
       </w:pPr>
-      <w:proofErr w:type="gramStart"/>
-      <w:r>
-        <w:rPr>
-          <w:rFonts w:ascii="Arial" w:hAnsi="Arial" w:cs="Arial"/>
-          <w:color w:val="000000"/>
-        </w:rPr>
-        <w:t>a(</w:t>
-      </w:r>
-      <w:proofErr w:type="gramEnd"/>
-      <w:r>
-        <w:rPr>
-          <w:rFonts w:ascii="Arial" w:hAnsi="Arial" w:cs="Arial"/>
-          <w:color w:val="000000"/>
-        </w:rPr>
-        <w:t>1)=0.011</w:t>
+      <w:r>
+        <w:rPr>
+          <w:rFonts w:ascii="Arial" w:hAnsi="Arial" w:cs="Arial"/>
+          <w:color w:val="000000"/>
+        </w:rPr>
+        <w:t>a(1)=0.011</w:t>
       </w:r>
     </w:p>
     <w:p>
@@ -6881,21 +6609,12 @@
           <w:color w:val="000000"/>
         </w:rPr>
       </w:pPr>
-      <w:proofErr w:type="gramStart"/>
-      <w:r>
-        <w:rPr>
-          <w:rFonts w:ascii="Arial" w:hAnsi="Arial" w:cs="Arial"/>
-          <w:color w:val="000000"/>
-        </w:rPr>
-        <w:t>a(</w:t>
-      </w:r>
-      <w:proofErr w:type="gramEnd"/>
-      <w:r>
-        <w:rPr>
-          <w:rFonts w:ascii="Arial" w:hAnsi="Arial" w:cs="Arial"/>
-          <w:color w:val="000000"/>
-        </w:rPr>
-        <w:t>2)=−0.017</w:t>
+      <w:r>
+        <w:rPr>
+          <w:rFonts w:ascii="Arial" w:hAnsi="Arial" w:cs="Arial"/>
+          <w:color w:val="000000"/>
+        </w:rPr>
+        <w:t>a(2)=−0.017</w:t>
       </w:r>
     </w:p>
     <w:p>
@@ -6910,21 +6629,12 @@
           <w:color w:val="000000"/>
         </w:rPr>
       </w:pPr>
-      <w:proofErr w:type="gramStart"/>
-      <w:r>
-        <w:rPr>
-          <w:rFonts w:ascii="Arial" w:hAnsi="Arial" w:cs="Arial"/>
-          <w:color w:val="000000"/>
-        </w:rPr>
-        <w:t>a(</w:t>
-      </w:r>
-      <w:proofErr w:type="gramEnd"/>
-      <w:r>
-        <w:rPr>
-          <w:rFonts w:ascii="Arial" w:hAnsi="Arial" w:cs="Arial"/>
-          <w:color w:val="000000"/>
-        </w:rPr>
-        <w:t>3)=−0.</w:t>
+      <w:r>
+        <w:rPr>
+          <w:rFonts w:ascii="Arial" w:hAnsi="Arial" w:cs="Arial"/>
+          <w:color w:val="000000"/>
+        </w:rPr>
+        <w:t>a(3)=−0.</w:t>
       </w:r>
       <w:r>
         <w:rPr>
@@ -7022,23 +6732,7 @@
           <w:rFonts w:ascii="Arial" w:hAnsi="Arial" w:cs="Arial"/>
           <w:color w:val="000000"/>
         </w:rPr>
-        <w:t>f(</w:t>
-      </w:r>
-      <w:proofErr w:type="gramStart"/>
-      <w:r>
-        <w:rPr>
-          <w:rFonts w:ascii="Arial" w:hAnsi="Arial" w:cs="Arial"/>
-          <w:color w:val="000000"/>
-        </w:rPr>
-        <w:t>a(</w:t>
-      </w:r>
-      <w:proofErr w:type="gramEnd"/>
-      <w:r>
-        <w:rPr>
-          <w:rFonts w:ascii="Arial" w:hAnsi="Arial" w:cs="Arial"/>
-          <w:color w:val="000000"/>
-        </w:rPr>
-        <w:t>−3))=0.923</w:t>
+        <w:t>f(a(−3))=0.923</w:t>
       </w:r>
     </w:p>
     <w:p>
@@ -7058,23 +6752,7 @@
           <w:rFonts w:ascii="Arial" w:hAnsi="Arial" w:cs="Arial"/>
           <w:color w:val="000000"/>
         </w:rPr>
-        <w:t>f(</w:t>
-      </w:r>
-      <w:proofErr w:type="gramStart"/>
-      <w:r>
-        <w:rPr>
-          <w:rFonts w:ascii="Arial" w:hAnsi="Arial" w:cs="Arial"/>
-          <w:color w:val="000000"/>
-        </w:rPr>
-        <w:t>a(</w:t>
-      </w:r>
-      <w:proofErr w:type="gramEnd"/>
-      <w:r>
-        <w:rPr>
-          <w:rFonts w:ascii="Arial" w:hAnsi="Arial" w:cs="Arial"/>
-          <w:color w:val="000000"/>
-        </w:rPr>
-        <w:t>−2))=0.948</w:t>
+        <w:t>f(a(−2))=0.948</w:t>
       </w:r>
     </w:p>
     <w:p>
@@ -7094,23 +6772,7 @@
           <w:rFonts w:ascii="Arial" w:hAnsi="Arial" w:cs="Arial"/>
           <w:color w:val="000000"/>
         </w:rPr>
-        <w:t>f(</w:t>
-      </w:r>
-      <w:proofErr w:type="gramStart"/>
-      <w:r>
-        <w:rPr>
-          <w:rFonts w:ascii="Arial" w:hAnsi="Arial" w:cs="Arial"/>
-          <w:color w:val="000000"/>
-        </w:rPr>
-        <w:t>a(</w:t>
-      </w:r>
-      <w:proofErr w:type="gramEnd"/>
-      <w:r>
-        <w:rPr>
-          <w:rFonts w:ascii="Arial" w:hAnsi="Arial" w:cs="Arial"/>
-          <w:color w:val="000000"/>
-        </w:rPr>
-        <w:t>−1))=0.987</w:t>
+        <w:t>f(a(−1))=0.987</w:t>
       </w:r>
     </w:p>
     <w:p>
@@ -7130,23 +6792,7 @@
           <w:rFonts w:ascii="Arial" w:hAnsi="Arial" w:cs="Arial"/>
           <w:color w:val="000000"/>
         </w:rPr>
-        <w:t>f(</w:t>
-      </w:r>
-      <w:proofErr w:type="gramStart"/>
-      <w:r>
-        <w:rPr>
-          <w:rFonts w:ascii="Arial" w:hAnsi="Arial" w:cs="Arial"/>
-          <w:color w:val="000000"/>
-        </w:rPr>
-        <w:t>a(</w:t>
-      </w:r>
-      <w:proofErr w:type="gramEnd"/>
-      <w:r>
-        <w:rPr>
-          <w:rFonts w:ascii="Arial" w:hAnsi="Arial" w:cs="Arial"/>
-          <w:color w:val="000000"/>
-        </w:rPr>
-        <w:t>0))=1.000</w:t>
+        <w:t>f(a(0))=1.000</w:t>
       </w:r>
     </w:p>
     <w:p>
@@ -7166,23 +6812,7 @@
           <w:rFonts w:ascii="Arial" w:hAnsi="Arial" w:cs="Arial"/>
           <w:color w:val="000000"/>
         </w:rPr>
-        <w:t>f(</w:t>
-      </w:r>
-      <w:proofErr w:type="gramStart"/>
-      <w:r>
-        <w:rPr>
-          <w:rFonts w:ascii="Arial" w:hAnsi="Arial" w:cs="Arial"/>
-          <w:color w:val="000000"/>
-        </w:rPr>
-        <w:t>a(</w:t>
-      </w:r>
-      <w:proofErr w:type="gramEnd"/>
-      <w:r>
-        <w:rPr>
-          <w:rFonts w:ascii="Arial" w:hAnsi="Arial" w:cs="Arial"/>
-          <w:color w:val="000000"/>
-        </w:rPr>
-        <w:t>1))=0.986</w:t>
+        <w:t>f(a(1))=0.986</w:t>
       </w:r>
     </w:p>
     <w:p>
@@ -7202,23 +6832,7 @@
           <w:rFonts w:ascii="Arial" w:hAnsi="Arial" w:cs="Arial"/>
           <w:color w:val="000000"/>
         </w:rPr>
-        <w:t>f(</w:t>
-      </w:r>
-      <w:proofErr w:type="gramStart"/>
-      <w:r>
-        <w:rPr>
-          <w:rFonts w:ascii="Arial" w:hAnsi="Arial" w:cs="Arial"/>
-          <w:color w:val="000000"/>
-        </w:rPr>
-        <w:t>a(</w:t>
-      </w:r>
-      <w:proofErr w:type="gramEnd"/>
-      <w:r>
-        <w:rPr>
-          <w:rFonts w:ascii="Arial" w:hAnsi="Arial" w:cs="Arial"/>
-          <w:color w:val="000000"/>
-        </w:rPr>
-        <w:t>2))=0.943</w:t>
+        <w:t>f(a(2))=0.943</w:t>
       </w:r>
     </w:p>
     <w:p>
@@ -7238,23 +6852,7 @@
           <w:rFonts w:ascii="Arial" w:hAnsi="Arial" w:cs="Arial"/>
           <w:color w:val="000000"/>
         </w:rPr>
-        <w:t>f(</w:t>
-      </w:r>
-      <w:proofErr w:type="gramStart"/>
-      <w:r>
-        <w:rPr>
-          <w:rFonts w:ascii="Arial" w:hAnsi="Arial" w:cs="Arial"/>
-          <w:color w:val="000000"/>
-        </w:rPr>
-        <w:t>a(</w:t>
-      </w:r>
-      <w:proofErr w:type="gramEnd"/>
-      <w:r>
-        <w:rPr>
-          <w:rFonts w:ascii="Arial" w:hAnsi="Arial" w:cs="Arial"/>
-          <w:color w:val="000000"/>
-        </w:rPr>
-        <w:t>3))=0.914</w:t>
+        <w:t>f(a(3))=0.914</w:t>
       </w:r>
     </w:p>
     <w:p>
@@ -7285,23 +6883,7 @@
           <w:rFonts w:ascii="Arial" w:hAnsi="Arial" w:cs="Arial"/>
           <w:color w:val="000000"/>
         </w:rPr>
-        <w:t xml:space="preserve"> around 1.0 for </w:t>
-      </w:r>
-      <w:proofErr w:type="gramStart"/>
-      <w:r>
-        <w:rPr>
-          <w:rFonts w:ascii="Arial" w:hAnsi="Arial" w:cs="Arial"/>
-          <w:color w:val="000000"/>
-        </w:rPr>
-        <w:t>a(</w:t>
-      </w:r>
-      <w:proofErr w:type="gramEnd"/>
-      <w:r>
-        <w:rPr>
-          <w:rFonts w:ascii="Arial" w:hAnsi="Arial" w:cs="Arial"/>
-          <w:color w:val="000000"/>
-        </w:rPr>
-        <w:t>0), with values slightly decreasing as the singularity strength moves away from the origin.</w:t>
+        <w:t xml:space="preserve"> around 1.0 for a(0), with values slightly decreasing as the singularity strength moves away from the origin.</w:t>
       </w:r>
     </w:p>
     <w:p>
@@ -7383,7 +6965,14 @@
           <w:rFonts w:ascii="Arial" w:hAnsi="Arial" w:cs="Arial"/>
           <w:color w:val="000000"/>
         </w:rPr>
-        <w:t>136</w:t>
+        <w:t>13</w:t>
+      </w:r>
+      <w:r>
+        <w:rPr>
+          <w:rFonts w:ascii="Arial" w:hAnsi="Arial" w:cs="Arial"/>
+          <w:color w:val="000000"/>
+        </w:rPr>
+        <w:t>59</w:t>
       </w:r>
     </w:p>
     <w:p>
@@ -7468,6 +7057,13 @@
         </w:rPr>
         <w:t>=0.081</w:t>
       </w:r>
+      <w:r>
+        <w:rPr>
+          <w:rFonts w:ascii="Arial" w:hAnsi="Arial" w:cs="Arial"/>
+          <w:color w:val="000000"/>
+        </w:rPr>
+        <w:t>4</w:t>
+      </w:r>
     </w:p>
     <w:p>
       <w:pPr>
@@ -7579,6 +7175,13 @@
         </w:rPr>
         <w:t>=0.086</w:t>
       </w:r>
+      <w:r>
+        <w:rPr>
+          <w:rFonts w:ascii="Arial" w:hAnsi="Arial" w:cs="Arial"/>
+          <w:color w:val="000000"/>
+        </w:rPr>
+        <w:t>4</w:t>
+      </w:r>
     </w:p>
     <w:p>
       <w:pPr>
@@ -8074,23 +7677,7 @@
           <w:rFonts w:ascii="Arial" w:hAnsi="Arial" w:cs="Arial"/>
           <w:color w:val="000000"/>
         </w:rPr>
-        <w:t xml:space="preserve"> of the signal </w:t>
-      </w:r>
-      <w:proofErr w:type="gramStart"/>
-      <w:r>
-        <w:rPr>
-          <w:rFonts w:ascii="Arial" w:hAnsi="Arial" w:cs="Arial"/>
-          <w:color w:val="000000"/>
-        </w:rPr>
-        <w:t>during the course of</w:t>
-      </w:r>
-      <w:proofErr w:type="gramEnd"/>
-      <w:r>
-        <w:rPr>
-          <w:rFonts w:ascii="Arial" w:hAnsi="Arial" w:cs="Arial"/>
-          <w:color w:val="000000"/>
-        </w:rPr>
-        <w:t xml:space="preserve"> muscle fatigue, which </w:t>
+        <w:t xml:space="preserve"> of the signal during the course of muscle fatigue, which </w:t>
       </w:r>
       <w:r>
         <w:rPr>
@@ -8206,6 +7793,7 @@
       <w:r>
         <w:rPr>
           <w:rFonts w:ascii="Arial" w:hAnsi="Arial" w:cs="Arial"/>
+          <w:noProof/>
           <w:color w:val="000000"/>
         </w:rPr>
         <w:drawing>
@@ -8328,7 +7916,7 @@
         <v:path o:extrusionok="f" gradientshapeok="t" o:connecttype="rect"/>
         <o:lock v:ext="edit" aspectratio="t"/>
       </v:shapetype>
-      <v:shape id="_x0000_i1038" type="#_x0000_t75" style="width:11.25pt;height:11.25pt" o:bullet="t">
+      <v:shape id="_x0000_i1029" type="#_x0000_t75" style="width:11.25pt;height:11.25pt" o:bullet="t">
         <v:imagedata r:id="rId1" o:title="msoC02B"/>
       </v:shape>
     </w:pict>

</xml_diff>

<commit_message>
Completed file for Koubias/ Trying to perform MFDMA
</commit_message>
<xml_diff>
--- a/Documentation/KNOWLEDGE/Muscle_Fatigue_Analysis_Methods_and_Indices.docx
+++ b/Documentation/KNOWLEDGE/Muscle_Fatigue_Analysis_Methods_and_Indices.docx
@@ -103,7 +103,29 @@
           <w:szCs w:val="28"/>
           <w:highlight w:val="darkGray"/>
         </w:rPr>
-        <w:t>The Progression of Muscle Fatigue During Exercise Estimation With the Aid of High-Frequency Component Parameters Derived From Ensemble Empirical Mode Decomposition</w:t>
+        <w:t xml:space="preserve">The Progression of Muscle Fatigue During Exercise Estimation </w:t>
+      </w:r>
+      <w:proofErr w:type="gramStart"/>
+      <w:r>
+        <w:rPr>
+          <w:rFonts w:ascii="Arial" w:hAnsi="Arial" w:cs="Arial"/>
+          <w:color w:val="000000"/>
+          <w:sz w:val="28"/>
+          <w:szCs w:val="28"/>
+          <w:highlight w:val="darkGray"/>
+        </w:rPr>
+        <w:t>With</w:t>
+      </w:r>
+      <w:proofErr w:type="gramEnd"/>
+      <w:r>
+        <w:rPr>
+          <w:rFonts w:ascii="Arial" w:hAnsi="Arial" w:cs="Arial"/>
+          <w:color w:val="000000"/>
+          <w:sz w:val="28"/>
+          <w:szCs w:val="28"/>
+          <w:highlight w:val="darkGray"/>
+        </w:rPr>
+        <w:t xml:space="preserve"> the Aid of High-Frequency Component Parameters Derived From Ensemble Empirical Mode Decomposition</w:t>
       </w:r>
     </w:p>
     <w:p>
@@ -1031,8 +1053,17 @@
           <w:rFonts w:ascii="Arial" w:hAnsi="Arial" w:cs="Arial"/>
           <w:color w:val="000000"/>
         </w:rPr>
-        <w:t>calculated for the two sub-signals to ultimately obtain the fatigue index, which represents</w:t>
-      </w:r>
+        <w:t xml:space="preserve">calculated for the two sub-signals to ultimately obtain the fatigue index, which </w:t>
+      </w:r>
+      <w:proofErr w:type="gramStart"/>
+      <w:r>
+        <w:rPr>
+          <w:rFonts w:ascii="Arial" w:hAnsi="Arial" w:cs="Arial"/>
+          <w:color w:val="000000"/>
+        </w:rPr>
+        <w:t>represents</w:t>
+      </w:r>
+      <w:proofErr w:type="gramEnd"/>
     </w:p>
     <w:p>
       <w:pPr>
@@ -1277,7 +1308,25 @@
           <w:color w:val="000000"/>
           <w:lang w:val="it-IT"/>
         </w:rPr>
-        <w:t xml:space="preserve"> sto paper. </w:t>
+        <w:t xml:space="preserve"> </w:t>
+      </w:r>
+      <w:proofErr w:type="gramStart"/>
+      <w:r>
+        <w:rPr>
+          <w:rFonts w:ascii="Arial" w:hAnsi="Arial" w:cs="Arial"/>
+          <w:color w:val="000000"/>
+          <w:lang w:val="it-IT"/>
+        </w:rPr>
+        <w:t>sto</w:t>
+      </w:r>
+      <w:proofErr w:type="gramEnd"/>
+      <w:r>
+        <w:rPr>
+          <w:rFonts w:ascii="Arial" w:hAnsi="Arial" w:cs="Arial"/>
+          <w:color w:val="000000"/>
+          <w:lang w:val="it-IT"/>
+        </w:rPr>
+        <w:t xml:space="preserve"> paper. </w:t>
       </w:r>
       <w:proofErr w:type="spellStart"/>
       <w:r>
@@ -3187,7 +3236,25 @@
           <w:color w:val="000000"/>
           <w:highlight w:val="yellow"/>
         </w:rPr>
-        <w:t>difference between the aforementioned mean values</w:t>
+        <w:t xml:space="preserve">difference between the </w:t>
+      </w:r>
+      <w:proofErr w:type="gramStart"/>
+      <w:r>
+        <w:rPr>
+          <w:rFonts w:ascii="Arial" w:hAnsi="Arial" w:cs="Arial"/>
+          <w:color w:val="000000"/>
+          <w:highlight w:val="yellow"/>
+        </w:rPr>
+        <w:t>aforementioned mean</w:t>
+      </w:r>
+      <w:proofErr w:type="gramEnd"/>
+      <w:r>
+        <w:rPr>
+          <w:rFonts w:ascii="Arial" w:hAnsi="Arial" w:cs="Arial"/>
+          <w:color w:val="000000"/>
+          <w:highlight w:val="yellow"/>
+        </w:rPr>
+        <w:t xml:space="preserve"> values</w:t>
       </w:r>
       <w:r>
         <w:rPr>
@@ -3274,7 +3341,25 @@
           <w:color w:val="000000"/>
           <w:highlight w:val="yellow"/>
         </w:rPr>
-        <w:t>SOM, DOM and PSE</w:t>
+        <w:t xml:space="preserve">SOM, </w:t>
+      </w:r>
+      <w:proofErr w:type="gramStart"/>
+      <w:r>
+        <w:rPr>
+          <w:rFonts w:ascii="Arial" w:hAnsi="Arial" w:cs="Arial"/>
+          <w:color w:val="000000"/>
+          <w:highlight w:val="yellow"/>
+        </w:rPr>
+        <w:t>DOM</w:t>
+      </w:r>
+      <w:proofErr w:type="gramEnd"/>
+      <w:r>
+        <w:rPr>
+          <w:rFonts w:ascii="Arial" w:hAnsi="Arial" w:cs="Arial"/>
+          <w:color w:val="000000"/>
+          <w:highlight w:val="yellow"/>
+        </w:rPr>
+        <w:t xml:space="preserve"> and PSE</w:t>
       </w:r>
       <w:r>
         <w:rPr>
@@ -3621,7 +3706,23 @@
           <w:rFonts w:ascii="Arial" w:hAnsi="Arial" w:cs="Arial"/>
           <w:color w:val="000000"/>
         </w:rPr>
-        <w:t>DFS measures the height difference in the multifractal spectrum (f(αmax)−f(αmin)).</w:t>
+        <w:t>DFS measures the height difference in the multifractal spectrum (f(α</w:t>
+      </w:r>
+      <w:proofErr w:type="gramStart"/>
+      <w:r>
+        <w:rPr>
+          <w:rFonts w:ascii="Arial" w:hAnsi="Arial" w:cs="Arial"/>
+          <w:color w:val="000000"/>
+        </w:rPr>
+        <w:t>max)−</w:t>
+      </w:r>
+      <w:proofErr w:type="gramEnd"/>
+      <w:r>
+        <w:rPr>
+          <w:rFonts w:ascii="Arial" w:hAnsi="Arial" w:cs="Arial"/>
+          <w:color w:val="000000"/>
+        </w:rPr>
+        <w:t>f(αmin)).</w:t>
       </w:r>
     </w:p>
     <w:p>
@@ -4561,7 +4662,39 @@
           <w:rFonts w:ascii="Arial" w:hAnsi="Arial" w:cs="Arial"/>
           <w:color w:val="000000"/>
         </w:rPr>
-        <w:t xml:space="preserve"> MFDMA !!! (Still you can have insights on the way this analysis works)</w:t>
+        <w:t xml:space="preserve"> </w:t>
+      </w:r>
+      <w:proofErr w:type="gramStart"/>
+      <w:r>
+        <w:rPr>
+          <w:rFonts w:ascii="Arial" w:hAnsi="Arial" w:cs="Arial"/>
+          <w:color w:val="000000"/>
+        </w:rPr>
+        <w:t>MFDMA !!!</w:t>
+      </w:r>
+      <w:proofErr w:type="gramEnd"/>
+      <w:r>
+        <w:rPr>
+          <w:rFonts w:ascii="Arial" w:hAnsi="Arial" w:cs="Arial"/>
+          <w:color w:val="000000"/>
+        </w:rPr>
+        <w:t xml:space="preserve"> (</w:t>
+      </w:r>
+      <w:proofErr w:type="gramStart"/>
+      <w:r>
+        <w:rPr>
+          <w:rFonts w:ascii="Arial" w:hAnsi="Arial" w:cs="Arial"/>
+          <w:color w:val="000000"/>
+        </w:rPr>
+        <w:t>Still</w:t>
+      </w:r>
+      <w:proofErr w:type="gramEnd"/>
+      <w:r>
+        <w:rPr>
+          <w:rFonts w:ascii="Arial" w:hAnsi="Arial" w:cs="Arial"/>
+          <w:color w:val="000000"/>
+        </w:rPr>
+        <w:t xml:space="preserve"> you can have insights on the way this analysis works)</w:t>
       </w:r>
     </w:p>
     <w:p>
@@ -4727,6 +4860,7 @@
         <w:t xml:space="preserve">overlap automatically at 50% of the </w:t>
       </w:r>
       <w:proofErr w:type="spellStart"/>
+      <w:proofErr w:type="gramStart"/>
       <w:r>
         <w:rPr>
           <w:rFonts w:ascii="Arial" w:hAnsi="Arial" w:cs="Arial"/>
@@ -4735,6 +4869,7 @@
         <w:t>ws</w:t>
       </w:r>
       <w:proofErr w:type="spellEnd"/>
+      <w:proofErr w:type="gramEnd"/>
     </w:p>
     <w:p>
       <w:pPr>
@@ -5996,12 +6131,21 @@
           <w:color w:val="000000"/>
         </w:rPr>
       </w:pPr>
-      <w:r>
-        <w:rPr>
-          <w:rFonts w:ascii="Arial" w:hAnsi="Arial" w:cs="Arial"/>
-          <w:color w:val="000000"/>
-        </w:rPr>
-        <w:t>h(−3)=0.078</w:t>
+      <w:proofErr w:type="gramStart"/>
+      <w:r>
+        <w:rPr>
+          <w:rFonts w:ascii="Arial" w:hAnsi="Arial" w:cs="Arial"/>
+          <w:color w:val="000000"/>
+        </w:rPr>
+        <w:t>h(</w:t>
+      </w:r>
+      <w:proofErr w:type="gramEnd"/>
+      <w:r>
+        <w:rPr>
+          <w:rFonts w:ascii="Arial" w:hAnsi="Arial" w:cs="Arial"/>
+          <w:color w:val="000000"/>
+        </w:rPr>
+        <w:t>−3)=0.078</w:t>
       </w:r>
       <w:r>
         <w:rPr>
@@ -6023,12 +6167,21 @@
           <w:color w:val="000000"/>
         </w:rPr>
       </w:pPr>
-      <w:r>
-        <w:rPr>
-          <w:rFonts w:ascii="Arial" w:hAnsi="Arial" w:cs="Arial"/>
-          <w:color w:val="000000"/>
-        </w:rPr>
-        <w:t>h(−2)=0.065</w:t>
+      <w:proofErr w:type="gramStart"/>
+      <w:r>
+        <w:rPr>
+          <w:rFonts w:ascii="Arial" w:hAnsi="Arial" w:cs="Arial"/>
+          <w:color w:val="000000"/>
+        </w:rPr>
+        <w:t>h(</w:t>
+      </w:r>
+      <w:proofErr w:type="gramEnd"/>
+      <w:r>
+        <w:rPr>
+          <w:rFonts w:ascii="Arial" w:hAnsi="Arial" w:cs="Arial"/>
+          <w:color w:val="000000"/>
+        </w:rPr>
+        <w:t>−2)=0.065</w:t>
       </w:r>
       <w:r>
         <w:rPr>
@@ -6050,12 +6203,21 @@
           <w:color w:val="000000"/>
         </w:rPr>
       </w:pPr>
-      <w:r>
-        <w:rPr>
-          <w:rFonts w:ascii="Arial" w:hAnsi="Arial" w:cs="Arial"/>
-          <w:color w:val="000000"/>
-        </w:rPr>
-        <w:t>h(−1)=0.052</w:t>
+      <w:proofErr w:type="gramStart"/>
+      <w:r>
+        <w:rPr>
+          <w:rFonts w:ascii="Arial" w:hAnsi="Arial" w:cs="Arial"/>
+          <w:color w:val="000000"/>
+        </w:rPr>
+        <w:t>h(</w:t>
+      </w:r>
+      <w:proofErr w:type="gramEnd"/>
+      <w:r>
+        <w:rPr>
+          <w:rFonts w:ascii="Arial" w:hAnsi="Arial" w:cs="Arial"/>
+          <w:color w:val="000000"/>
+        </w:rPr>
+        <w:t>−1)=0.052</w:t>
       </w:r>
       <w:r>
         <w:rPr>
@@ -6077,12 +6239,21 @@
           <w:color w:val="000000"/>
         </w:rPr>
       </w:pPr>
-      <w:r>
-        <w:rPr>
-          <w:rFonts w:ascii="Arial" w:hAnsi="Arial" w:cs="Arial"/>
-          <w:color w:val="000000"/>
-        </w:rPr>
-        <w:t>h(0)=0.03</w:t>
+      <w:proofErr w:type="gramStart"/>
+      <w:r>
+        <w:rPr>
+          <w:rFonts w:ascii="Arial" w:hAnsi="Arial" w:cs="Arial"/>
+          <w:color w:val="000000"/>
+        </w:rPr>
+        <w:t>h(</w:t>
+      </w:r>
+      <w:proofErr w:type="gramEnd"/>
+      <w:r>
+        <w:rPr>
+          <w:rFonts w:ascii="Arial" w:hAnsi="Arial" w:cs="Arial"/>
+          <w:color w:val="000000"/>
+        </w:rPr>
+        <w:t>0)=0.03</w:t>
       </w:r>
       <w:r>
         <w:rPr>
@@ -6104,12 +6275,21 @@
           <w:color w:val="000000"/>
         </w:rPr>
       </w:pPr>
-      <w:r>
-        <w:rPr>
-          <w:rFonts w:ascii="Arial" w:hAnsi="Arial" w:cs="Arial"/>
-          <w:color w:val="000000"/>
-        </w:rPr>
-        <w:t>h(1)=0.025</w:t>
+      <w:proofErr w:type="gramStart"/>
+      <w:r>
+        <w:rPr>
+          <w:rFonts w:ascii="Arial" w:hAnsi="Arial" w:cs="Arial"/>
+          <w:color w:val="000000"/>
+        </w:rPr>
+        <w:t>h(</w:t>
+      </w:r>
+      <w:proofErr w:type="gramEnd"/>
+      <w:r>
+        <w:rPr>
+          <w:rFonts w:ascii="Arial" w:hAnsi="Arial" w:cs="Arial"/>
+          <w:color w:val="000000"/>
+        </w:rPr>
+        <w:t>1)=0.025</w:t>
       </w:r>
       <w:r>
         <w:rPr>
@@ -6131,12 +6311,21 @@
           <w:color w:val="000000"/>
         </w:rPr>
       </w:pPr>
-      <w:r>
-        <w:rPr>
-          <w:rFonts w:ascii="Arial" w:hAnsi="Arial" w:cs="Arial"/>
-          <w:color w:val="000000"/>
-        </w:rPr>
-        <w:t>h(2)=0.011</w:t>
+      <w:proofErr w:type="gramStart"/>
+      <w:r>
+        <w:rPr>
+          <w:rFonts w:ascii="Arial" w:hAnsi="Arial" w:cs="Arial"/>
+          <w:color w:val="000000"/>
+        </w:rPr>
+        <w:t>h(</w:t>
+      </w:r>
+      <w:proofErr w:type="gramEnd"/>
+      <w:r>
+        <w:rPr>
+          <w:rFonts w:ascii="Arial" w:hAnsi="Arial" w:cs="Arial"/>
+          <w:color w:val="000000"/>
+        </w:rPr>
+        <w:t>2)=0.011</w:t>
       </w:r>
       <w:r>
         <w:rPr>
@@ -6158,12 +6347,21 @@
           <w:color w:val="000000"/>
         </w:rPr>
       </w:pPr>
-      <w:r>
-        <w:rPr>
-          <w:rFonts w:ascii="Arial" w:hAnsi="Arial" w:cs="Arial"/>
-          <w:color w:val="000000"/>
-        </w:rPr>
-        <w:t>h(3)=−0.003</w:t>
+      <w:proofErr w:type="gramStart"/>
+      <w:r>
+        <w:rPr>
+          <w:rFonts w:ascii="Arial" w:hAnsi="Arial" w:cs="Arial"/>
+          <w:color w:val="000000"/>
+        </w:rPr>
+        <w:t>h(</w:t>
+      </w:r>
+      <w:proofErr w:type="gramEnd"/>
+      <w:r>
+        <w:rPr>
+          <w:rFonts w:ascii="Arial" w:hAnsi="Arial" w:cs="Arial"/>
+          <w:color w:val="000000"/>
+        </w:rPr>
+        <w:t>3)=−0.003</w:t>
       </w:r>
       <w:r>
         <w:rPr>
@@ -6254,12 +6452,21 @@
           <w:color w:val="000000"/>
         </w:rPr>
       </w:pPr>
-      <w:r>
-        <w:rPr>
-          <w:rFonts w:ascii="Arial" w:hAnsi="Arial" w:cs="Arial"/>
-          <w:color w:val="000000"/>
-        </w:rPr>
-        <w:t>τ(−3)=−1.235</w:t>
+      <w:proofErr w:type="gramStart"/>
+      <w:r>
+        <w:rPr>
+          <w:rFonts w:ascii="Arial" w:hAnsi="Arial" w:cs="Arial"/>
+          <w:color w:val="000000"/>
+        </w:rPr>
+        <w:t>τ(</w:t>
+      </w:r>
+      <w:proofErr w:type="gramEnd"/>
+      <w:r>
+        <w:rPr>
+          <w:rFonts w:ascii="Arial" w:hAnsi="Arial" w:cs="Arial"/>
+          <w:color w:val="000000"/>
+        </w:rPr>
+        <w:t>−3)=−1.235</w:t>
       </w:r>
     </w:p>
     <w:p>
@@ -6274,12 +6481,21 @@
           <w:color w:val="000000"/>
         </w:rPr>
       </w:pPr>
-      <w:r>
-        <w:rPr>
-          <w:rFonts w:ascii="Arial" w:hAnsi="Arial" w:cs="Arial"/>
-          <w:color w:val="000000"/>
-        </w:rPr>
-        <w:t>τ(−2)=−1.</w:t>
+      <w:proofErr w:type="gramStart"/>
+      <w:r>
+        <w:rPr>
+          <w:rFonts w:ascii="Arial" w:hAnsi="Arial" w:cs="Arial"/>
+          <w:color w:val="000000"/>
+        </w:rPr>
+        <w:t>τ(</w:t>
+      </w:r>
+      <w:proofErr w:type="gramEnd"/>
+      <w:r>
+        <w:rPr>
+          <w:rFonts w:ascii="Arial" w:hAnsi="Arial" w:cs="Arial"/>
+          <w:color w:val="000000"/>
+        </w:rPr>
+        <w:t>−2)=−1.</w:t>
       </w:r>
       <w:r>
         <w:rPr>
@@ -6301,12 +6517,21 @@
           <w:color w:val="000000"/>
         </w:rPr>
       </w:pPr>
-      <w:r>
-        <w:rPr>
-          <w:rFonts w:ascii="Arial" w:hAnsi="Arial" w:cs="Arial"/>
-          <w:color w:val="000000"/>
-        </w:rPr>
-        <w:t>τ(−1)=−1.052</w:t>
+      <w:proofErr w:type="gramStart"/>
+      <w:r>
+        <w:rPr>
+          <w:rFonts w:ascii="Arial" w:hAnsi="Arial" w:cs="Arial"/>
+          <w:color w:val="000000"/>
+        </w:rPr>
+        <w:t>τ(</w:t>
+      </w:r>
+      <w:proofErr w:type="gramEnd"/>
+      <w:r>
+        <w:rPr>
+          <w:rFonts w:ascii="Arial" w:hAnsi="Arial" w:cs="Arial"/>
+          <w:color w:val="000000"/>
+        </w:rPr>
+        <w:t>−1)=−1.052</w:t>
       </w:r>
     </w:p>
     <w:p>
@@ -6321,12 +6546,21 @@
           <w:color w:val="000000"/>
         </w:rPr>
       </w:pPr>
-      <w:r>
-        <w:rPr>
-          <w:rFonts w:ascii="Arial" w:hAnsi="Arial" w:cs="Arial"/>
-          <w:color w:val="000000"/>
-        </w:rPr>
-        <w:t>τ(0)=−1.000</w:t>
+      <w:proofErr w:type="gramStart"/>
+      <w:r>
+        <w:rPr>
+          <w:rFonts w:ascii="Arial" w:hAnsi="Arial" w:cs="Arial"/>
+          <w:color w:val="000000"/>
+        </w:rPr>
+        <w:t>τ(</w:t>
+      </w:r>
+      <w:proofErr w:type="gramEnd"/>
+      <w:r>
+        <w:rPr>
+          <w:rFonts w:ascii="Arial" w:hAnsi="Arial" w:cs="Arial"/>
+          <w:color w:val="000000"/>
+        </w:rPr>
+        <w:t>0)=−1.000</w:t>
       </w:r>
     </w:p>
     <w:p>
@@ -6341,12 +6575,21 @@
           <w:color w:val="000000"/>
         </w:rPr>
       </w:pPr>
-      <w:r>
-        <w:rPr>
-          <w:rFonts w:ascii="Arial" w:hAnsi="Arial" w:cs="Arial"/>
-          <w:color w:val="000000"/>
-        </w:rPr>
-        <w:t>τ(1)=−0.975</w:t>
+      <w:proofErr w:type="gramStart"/>
+      <w:r>
+        <w:rPr>
+          <w:rFonts w:ascii="Arial" w:hAnsi="Arial" w:cs="Arial"/>
+          <w:color w:val="000000"/>
+        </w:rPr>
+        <w:t>τ(</w:t>
+      </w:r>
+      <w:proofErr w:type="gramEnd"/>
+      <w:r>
+        <w:rPr>
+          <w:rFonts w:ascii="Arial" w:hAnsi="Arial" w:cs="Arial"/>
+          <w:color w:val="000000"/>
+        </w:rPr>
+        <w:t>1)=−0.975</w:t>
       </w:r>
     </w:p>
     <w:p>
@@ -6361,12 +6604,21 @@
           <w:color w:val="000000"/>
         </w:rPr>
       </w:pPr>
-      <w:r>
-        <w:rPr>
-          <w:rFonts w:ascii="Arial" w:hAnsi="Arial" w:cs="Arial"/>
-          <w:color w:val="000000"/>
-        </w:rPr>
-        <w:t>τ(2)=−0.977</w:t>
+      <w:proofErr w:type="gramStart"/>
+      <w:r>
+        <w:rPr>
+          <w:rFonts w:ascii="Arial" w:hAnsi="Arial" w:cs="Arial"/>
+          <w:color w:val="000000"/>
+        </w:rPr>
+        <w:t>τ(</w:t>
+      </w:r>
+      <w:proofErr w:type="gramEnd"/>
+      <w:r>
+        <w:rPr>
+          <w:rFonts w:ascii="Arial" w:hAnsi="Arial" w:cs="Arial"/>
+          <w:color w:val="000000"/>
+        </w:rPr>
+        <w:t>2)=−0.977</w:t>
       </w:r>
     </w:p>
     <w:p>
@@ -6381,12 +6633,21 @@
           <w:color w:val="000000"/>
         </w:rPr>
       </w:pPr>
-      <w:r>
-        <w:rPr>
-          <w:rFonts w:ascii="Arial" w:hAnsi="Arial" w:cs="Arial"/>
-          <w:color w:val="000000"/>
-        </w:rPr>
-        <w:t>τ(3)=−1.009</w:t>
+      <w:proofErr w:type="gramStart"/>
+      <w:r>
+        <w:rPr>
+          <w:rFonts w:ascii="Arial" w:hAnsi="Arial" w:cs="Arial"/>
+          <w:color w:val="000000"/>
+        </w:rPr>
+        <w:t>τ(</w:t>
+      </w:r>
+      <w:proofErr w:type="gramEnd"/>
+      <w:r>
+        <w:rPr>
+          <w:rFonts w:ascii="Arial" w:hAnsi="Arial" w:cs="Arial"/>
+          <w:color w:val="000000"/>
+        </w:rPr>
+        <w:t>3)=−1.009</w:t>
       </w:r>
     </w:p>
     <w:p>
@@ -6479,8 +6740,17 @@
           <w:rFonts w:ascii="Arial" w:hAnsi="Arial" w:cs="Arial"/>
           <w:color w:val="000000"/>
         </w:rPr>
-        <w:t>The singularity strength a(q) is the derivative of τ(q) and represents the degree of singularity for each q-value</w:t>
-      </w:r>
+        <w:t>The singularity strength a(q) is the derivative of τ(q) and represents the degree of singularity for each q-</w:t>
+      </w:r>
+      <w:proofErr w:type="gramStart"/>
+      <w:r>
+        <w:rPr>
+          <w:rFonts w:ascii="Arial" w:hAnsi="Arial" w:cs="Arial"/>
+          <w:color w:val="000000"/>
+        </w:rPr>
+        <w:t>value</w:t>
+      </w:r>
+      <w:proofErr w:type="gramEnd"/>
     </w:p>
     <w:p>
       <w:pPr>
@@ -6509,12 +6779,21 @@
           <w:color w:val="000000"/>
         </w:rPr>
       </w:pPr>
-      <w:r>
-        <w:rPr>
-          <w:rFonts w:ascii="Arial" w:hAnsi="Arial" w:cs="Arial"/>
-          <w:color w:val="000000"/>
-        </w:rPr>
-        <w:t>a(−3)=0.104</w:t>
+      <w:proofErr w:type="gramStart"/>
+      <w:r>
+        <w:rPr>
+          <w:rFonts w:ascii="Arial" w:hAnsi="Arial" w:cs="Arial"/>
+          <w:color w:val="000000"/>
+        </w:rPr>
+        <w:t>a(</w:t>
+      </w:r>
+      <w:proofErr w:type="gramEnd"/>
+      <w:r>
+        <w:rPr>
+          <w:rFonts w:ascii="Arial" w:hAnsi="Arial" w:cs="Arial"/>
+          <w:color w:val="000000"/>
+        </w:rPr>
+        <w:t>−3)=0.104</w:t>
       </w:r>
     </w:p>
     <w:p>
@@ -6529,12 +6808,21 @@
           <w:color w:val="000000"/>
         </w:rPr>
       </w:pPr>
-      <w:r>
-        <w:rPr>
-          <w:rFonts w:ascii="Arial" w:hAnsi="Arial" w:cs="Arial"/>
-          <w:color w:val="000000"/>
-        </w:rPr>
-        <w:t>a(−2)=0.091</w:t>
+      <w:proofErr w:type="gramStart"/>
+      <w:r>
+        <w:rPr>
+          <w:rFonts w:ascii="Arial" w:hAnsi="Arial" w:cs="Arial"/>
+          <w:color w:val="000000"/>
+        </w:rPr>
+        <w:t>a(</w:t>
+      </w:r>
+      <w:proofErr w:type="gramEnd"/>
+      <w:r>
+        <w:rPr>
+          <w:rFonts w:ascii="Arial" w:hAnsi="Arial" w:cs="Arial"/>
+          <w:color w:val="000000"/>
+        </w:rPr>
+        <w:t>−2)=0.091</w:t>
       </w:r>
     </w:p>
     <w:p>
@@ -6549,12 +6837,21 @@
           <w:color w:val="000000"/>
         </w:rPr>
       </w:pPr>
-      <w:r>
-        <w:rPr>
-          <w:rFonts w:ascii="Arial" w:hAnsi="Arial" w:cs="Arial"/>
-          <w:color w:val="000000"/>
-        </w:rPr>
-        <w:t>a(−1)=0.065</w:t>
+      <w:proofErr w:type="gramStart"/>
+      <w:r>
+        <w:rPr>
+          <w:rFonts w:ascii="Arial" w:hAnsi="Arial" w:cs="Arial"/>
+          <w:color w:val="000000"/>
+        </w:rPr>
+        <w:t>a(</w:t>
+      </w:r>
+      <w:proofErr w:type="gramEnd"/>
+      <w:r>
+        <w:rPr>
+          <w:rFonts w:ascii="Arial" w:hAnsi="Arial" w:cs="Arial"/>
+          <w:color w:val="000000"/>
+        </w:rPr>
+        <w:t>−1)=0.065</w:t>
       </w:r>
     </w:p>
     <w:p>
@@ -6569,12 +6866,21 @@
           <w:color w:val="000000"/>
         </w:rPr>
       </w:pPr>
-      <w:r>
-        <w:rPr>
-          <w:rFonts w:ascii="Arial" w:hAnsi="Arial" w:cs="Arial"/>
-          <w:color w:val="000000"/>
-        </w:rPr>
-        <w:t>a(0)=0.039</w:t>
+      <w:proofErr w:type="gramStart"/>
+      <w:r>
+        <w:rPr>
+          <w:rFonts w:ascii="Arial" w:hAnsi="Arial" w:cs="Arial"/>
+          <w:color w:val="000000"/>
+        </w:rPr>
+        <w:t>a(</w:t>
+      </w:r>
+      <w:proofErr w:type="gramEnd"/>
+      <w:r>
+        <w:rPr>
+          <w:rFonts w:ascii="Arial" w:hAnsi="Arial" w:cs="Arial"/>
+          <w:color w:val="000000"/>
+        </w:rPr>
+        <w:t>0)=0.039</w:t>
       </w:r>
     </w:p>
     <w:p>
@@ -6589,12 +6895,21 @@
           <w:color w:val="000000"/>
         </w:rPr>
       </w:pPr>
-      <w:r>
-        <w:rPr>
-          <w:rFonts w:ascii="Arial" w:hAnsi="Arial" w:cs="Arial"/>
-          <w:color w:val="000000"/>
-        </w:rPr>
-        <w:t>a(1)=0.011</w:t>
+      <w:proofErr w:type="gramStart"/>
+      <w:r>
+        <w:rPr>
+          <w:rFonts w:ascii="Arial" w:hAnsi="Arial" w:cs="Arial"/>
+          <w:color w:val="000000"/>
+        </w:rPr>
+        <w:t>a(</w:t>
+      </w:r>
+      <w:proofErr w:type="gramEnd"/>
+      <w:r>
+        <w:rPr>
+          <w:rFonts w:ascii="Arial" w:hAnsi="Arial" w:cs="Arial"/>
+          <w:color w:val="000000"/>
+        </w:rPr>
+        <w:t>1)=0.011</w:t>
       </w:r>
     </w:p>
     <w:p>
@@ -6609,12 +6924,21 @@
           <w:color w:val="000000"/>
         </w:rPr>
       </w:pPr>
-      <w:r>
-        <w:rPr>
-          <w:rFonts w:ascii="Arial" w:hAnsi="Arial" w:cs="Arial"/>
-          <w:color w:val="000000"/>
-        </w:rPr>
-        <w:t>a(2)=−0.017</w:t>
+      <w:proofErr w:type="gramStart"/>
+      <w:r>
+        <w:rPr>
+          <w:rFonts w:ascii="Arial" w:hAnsi="Arial" w:cs="Arial"/>
+          <w:color w:val="000000"/>
+        </w:rPr>
+        <w:t>a(</w:t>
+      </w:r>
+      <w:proofErr w:type="gramEnd"/>
+      <w:r>
+        <w:rPr>
+          <w:rFonts w:ascii="Arial" w:hAnsi="Arial" w:cs="Arial"/>
+          <w:color w:val="000000"/>
+        </w:rPr>
+        <w:t>2)=−0.017</w:t>
       </w:r>
     </w:p>
     <w:p>
@@ -6629,12 +6953,21 @@
           <w:color w:val="000000"/>
         </w:rPr>
       </w:pPr>
-      <w:r>
-        <w:rPr>
-          <w:rFonts w:ascii="Arial" w:hAnsi="Arial" w:cs="Arial"/>
-          <w:color w:val="000000"/>
-        </w:rPr>
-        <w:t>a(3)=−0.</w:t>
+      <w:proofErr w:type="gramStart"/>
+      <w:r>
+        <w:rPr>
+          <w:rFonts w:ascii="Arial" w:hAnsi="Arial" w:cs="Arial"/>
+          <w:color w:val="000000"/>
+        </w:rPr>
+        <w:t>a(</w:t>
+      </w:r>
+      <w:proofErr w:type="gramEnd"/>
+      <w:r>
+        <w:rPr>
+          <w:rFonts w:ascii="Arial" w:hAnsi="Arial" w:cs="Arial"/>
+          <w:color w:val="000000"/>
+        </w:rPr>
+        <w:t>3)=−0.</w:t>
       </w:r>
       <w:r>
         <w:rPr>
@@ -6732,7 +7065,23 @@
           <w:rFonts w:ascii="Arial" w:hAnsi="Arial" w:cs="Arial"/>
           <w:color w:val="000000"/>
         </w:rPr>
-        <w:t>f(a(−3))=0.923</w:t>
+        <w:t>f(</w:t>
+      </w:r>
+      <w:proofErr w:type="gramStart"/>
+      <w:r>
+        <w:rPr>
+          <w:rFonts w:ascii="Arial" w:hAnsi="Arial" w:cs="Arial"/>
+          <w:color w:val="000000"/>
+        </w:rPr>
+        <w:t>a(</w:t>
+      </w:r>
+      <w:proofErr w:type="gramEnd"/>
+      <w:r>
+        <w:rPr>
+          <w:rFonts w:ascii="Arial" w:hAnsi="Arial" w:cs="Arial"/>
+          <w:color w:val="000000"/>
+        </w:rPr>
+        <w:t>−3))=0.923</w:t>
       </w:r>
     </w:p>
     <w:p>
@@ -6752,7 +7101,23 @@
           <w:rFonts w:ascii="Arial" w:hAnsi="Arial" w:cs="Arial"/>
           <w:color w:val="000000"/>
         </w:rPr>
-        <w:t>f(a(−2))=0.948</w:t>
+        <w:t>f(</w:t>
+      </w:r>
+      <w:proofErr w:type="gramStart"/>
+      <w:r>
+        <w:rPr>
+          <w:rFonts w:ascii="Arial" w:hAnsi="Arial" w:cs="Arial"/>
+          <w:color w:val="000000"/>
+        </w:rPr>
+        <w:t>a(</w:t>
+      </w:r>
+      <w:proofErr w:type="gramEnd"/>
+      <w:r>
+        <w:rPr>
+          <w:rFonts w:ascii="Arial" w:hAnsi="Arial" w:cs="Arial"/>
+          <w:color w:val="000000"/>
+        </w:rPr>
+        <w:t>−2))=0.948</w:t>
       </w:r>
     </w:p>
     <w:p>
@@ -6772,7 +7137,23 @@
           <w:rFonts w:ascii="Arial" w:hAnsi="Arial" w:cs="Arial"/>
           <w:color w:val="000000"/>
         </w:rPr>
-        <w:t>f(a(−1))=0.987</w:t>
+        <w:t>f(</w:t>
+      </w:r>
+      <w:proofErr w:type="gramStart"/>
+      <w:r>
+        <w:rPr>
+          <w:rFonts w:ascii="Arial" w:hAnsi="Arial" w:cs="Arial"/>
+          <w:color w:val="000000"/>
+        </w:rPr>
+        <w:t>a(</w:t>
+      </w:r>
+      <w:proofErr w:type="gramEnd"/>
+      <w:r>
+        <w:rPr>
+          <w:rFonts w:ascii="Arial" w:hAnsi="Arial" w:cs="Arial"/>
+          <w:color w:val="000000"/>
+        </w:rPr>
+        <w:t>−1))=0.987</w:t>
       </w:r>
     </w:p>
     <w:p>
@@ -6792,7 +7173,23 @@
           <w:rFonts w:ascii="Arial" w:hAnsi="Arial" w:cs="Arial"/>
           <w:color w:val="000000"/>
         </w:rPr>
-        <w:t>f(a(0))=1.000</w:t>
+        <w:t>f(</w:t>
+      </w:r>
+      <w:proofErr w:type="gramStart"/>
+      <w:r>
+        <w:rPr>
+          <w:rFonts w:ascii="Arial" w:hAnsi="Arial" w:cs="Arial"/>
+          <w:color w:val="000000"/>
+        </w:rPr>
+        <w:t>a(</w:t>
+      </w:r>
+      <w:proofErr w:type="gramEnd"/>
+      <w:r>
+        <w:rPr>
+          <w:rFonts w:ascii="Arial" w:hAnsi="Arial" w:cs="Arial"/>
+          <w:color w:val="000000"/>
+        </w:rPr>
+        <w:t>0))=1.000</w:t>
       </w:r>
     </w:p>
     <w:p>
@@ -6812,7 +7209,23 @@
           <w:rFonts w:ascii="Arial" w:hAnsi="Arial" w:cs="Arial"/>
           <w:color w:val="000000"/>
         </w:rPr>
-        <w:t>f(a(1))=0.986</w:t>
+        <w:t>f(</w:t>
+      </w:r>
+      <w:proofErr w:type="gramStart"/>
+      <w:r>
+        <w:rPr>
+          <w:rFonts w:ascii="Arial" w:hAnsi="Arial" w:cs="Arial"/>
+          <w:color w:val="000000"/>
+        </w:rPr>
+        <w:t>a(</w:t>
+      </w:r>
+      <w:proofErr w:type="gramEnd"/>
+      <w:r>
+        <w:rPr>
+          <w:rFonts w:ascii="Arial" w:hAnsi="Arial" w:cs="Arial"/>
+          <w:color w:val="000000"/>
+        </w:rPr>
+        <w:t>1))=0.986</w:t>
       </w:r>
     </w:p>
     <w:p>
@@ -6832,7 +7245,23 @@
           <w:rFonts w:ascii="Arial" w:hAnsi="Arial" w:cs="Arial"/>
           <w:color w:val="000000"/>
         </w:rPr>
-        <w:t>f(a(2))=0.943</w:t>
+        <w:t>f(</w:t>
+      </w:r>
+      <w:proofErr w:type="gramStart"/>
+      <w:r>
+        <w:rPr>
+          <w:rFonts w:ascii="Arial" w:hAnsi="Arial" w:cs="Arial"/>
+          <w:color w:val="000000"/>
+        </w:rPr>
+        <w:t>a(</w:t>
+      </w:r>
+      <w:proofErr w:type="gramEnd"/>
+      <w:r>
+        <w:rPr>
+          <w:rFonts w:ascii="Arial" w:hAnsi="Arial" w:cs="Arial"/>
+          <w:color w:val="000000"/>
+        </w:rPr>
+        <w:t>2))=0.943</w:t>
       </w:r>
     </w:p>
     <w:p>
@@ -6852,7 +7281,23 @@
           <w:rFonts w:ascii="Arial" w:hAnsi="Arial" w:cs="Arial"/>
           <w:color w:val="000000"/>
         </w:rPr>
-        <w:t>f(a(3))=0.914</w:t>
+        <w:t>f(</w:t>
+      </w:r>
+      <w:proofErr w:type="gramStart"/>
+      <w:r>
+        <w:rPr>
+          <w:rFonts w:ascii="Arial" w:hAnsi="Arial" w:cs="Arial"/>
+          <w:color w:val="000000"/>
+        </w:rPr>
+        <w:t>a(</w:t>
+      </w:r>
+      <w:proofErr w:type="gramEnd"/>
+      <w:r>
+        <w:rPr>
+          <w:rFonts w:ascii="Arial" w:hAnsi="Arial" w:cs="Arial"/>
+          <w:color w:val="000000"/>
+        </w:rPr>
+        <w:t>3))=0.914</w:t>
       </w:r>
     </w:p>
     <w:p>
@@ -6883,7 +7328,23 @@
           <w:rFonts w:ascii="Arial" w:hAnsi="Arial" w:cs="Arial"/>
           <w:color w:val="000000"/>
         </w:rPr>
-        <w:t xml:space="preserve"> around 1.0 for a(0), with values slightly decreasing as the singularity strength moves away from the origin.</w:t>
+        <w:t xml:space="preserve"> around 1.0 for </w:t>
+      </w:r>
+      <w:proofErr w:type="gramStart"/>
+      <w:r>
+        <w:rPr>
+          <w:rFonts w:ascii="Arial" w:hAnsi="Arial" w:cs="Arial"/>
+          <w:color w:val="000000"/>
+        </w:rPr>
+        <w:t>a(</w:t>
+      </w:r>
+      <w:proofErr w:type="gramEnd"/>
+      <w:r>
+        <w:rPr>
+          <w:rFonts w:ascii="Arial" w:hAnsi="Arial" w:cs="Arial"/>
+          <w:color w:val="000000"/>
+        </w:rPr>
+        <w:t>0), with values slightly decreasing as the singularity strength moves away from the origin.</w:t>
       </w:r>
     </w:p>
     <w:p>
@@ -7677,7 +8138,23 @@
           <w:rFonts w:ascii="Arial" w:hAnsi="Arial" w:cs="Arial"/>
           <w:color w:val="000000"/>
         </w:rPr>
-        <w:t xml:space="preserve"> of the signal during the course of muscle fatigue, which </w:t>
+        <w:t xml:space="preserve"> of the signal </w:t>
+      </w:r>
+      <w:proofErr w:type="gramStart"/>
+      <w:r>
+        <w:rPr>
+          <w:rFonts w:ascii="Arial" w:hAnsi="Arial" w:cs="Arial"/>
+          <w:color w:val="000000"/>
+        </w:rPr>
+        <w:t>during the course of</w:t>
+      </w:r>
+      <w:proofErr w:type="gramEnd"/>
+      <w:r>
+        <w:rPr>
+          <w:rFonts w:ascii="Arial" w:hAnsi="Arial" w:cs="Arial"/>
+          <w:color w:val="000000"/>
+        </w:rPr>
+        <w:t xml:space="preserve"> muscle fatigue, which </w:t>
       </w:r>
       <w:r>
         <w:rPr>
@@ -7833,6 +8310,102 @@
         </w:drawing>
       </w:r>
     </w:p>
+    <w:p>
+      <w:pPr>
+        <w:rPr>
+          <w:rFonts w:ascii="Arial" w:hAnsi="Arial" w:cs="Arial"/>
+          <w:color w:val="000000"/>
+        </w:rPr>
+      </w:pPr>
+    </w:p>
+    <w:p>
+      <w:pPr>
+        <w:rPr>
+          <w:rFonts w:ascii="Arial" w:hAnsi="Arial" w:cs="Arial"/>
+          <w:color w:val="000000"/>
+        </w:rPr>
+      </w:pPr>
+    </w:p>
+    <w:p>
+      <w:pPr>
+        <w:rPr>
+          <w:rFonts w:ascii="Arial" w:hAnsi="Arial" w:cs="Arial"/>
+          <w:color w:val="000000"/>
+        </w:rPr>
+      </w:pPr>
+    </w:p>
+    <w:p>
+      <w:pPr>
+        <w:rPr>
+          <w:rFonts w:ascii="Arial" w:hAnsi="Arial" w:cs="Arial"/>
+          <w:color w:val="000000"/>
+        </w:rPr>
+      </w:pPr>
+    </w:p>
+    <w:p>
+      <w:pPr>
+        <w:rPr>
+          <w:rFonts w:ascii="Arial" w:hAnsi="Arial" w:cs="Arial"/>
+          <w:color w:val="000000"/>
+        </w:rPr>
+      </w:pPr>
+    </w:p>
+    <w:p>
+      <w:pPr>
+        <w:rPr>
+          <w:rFonts w:ascii="Arial" w:hAnsi="Arial" w:cs="Arial"/>
+          <w:color w:val="000000"/>
+        </w:rPr>
+      </w:pPr>
+    </w:p>
+    <w:p>
+      <w:pPr>
+        <w:rPr>
+          <w:rFonts w:ascii="Arial" w:hAnsi="Arial" w:cs="Arial"/>
+          <w:color w:val="000000"/>
+        </w:rPr>
+      </w:pPr>
+    </w:p>
+    <w:p>
+      <w:pPr>
+        <w:rPr>
+          <w:rFonts w:ascii="Arial" w:hAnsi="Arial" w:cs="Arial"/>
+          <w:color w:val="000000"/>
+        </w:rPr>
+      </w:pPr>
+    </w:p>
+    <w:p>
+      <w:pPr>
+        <w:rPr>
+          <w:rFonts w:ascii="Arial" w:hAnsi="Arial" w:cs="Arial"/>
+          <w:color w:val="000000"/>
+        </w:rPr>
+      </w:pPr>
+    </w:p>
+    <w:p>
+      <w:pPr>
+        <w:rPr>
+          <w:rFonts w:ascii="Arial" w:hAnsi="Arial" w:cs="Arial"/>
+          <w:color w:val="000000"/>
+        </w:rPr>
+      </w:pPr>
+    </w:p>
+    <w:p>
+      <w:pPr>
+        <w:rPr>
+          <w:rFonts w:ascii="Arial" w:hAnsi="Arial" w:cs="Arial"/>
+          <w:color w:val="000000"/>
+        </w:rPr>
+      </w:pPr>
+    </w:p>
+    <w:p>
+      <w:pPr>
+        <w:rPr>
+          <w:rFonts w:ascii="Arial" w:hAnsi="Arial" w:cs="Arial"/>
+          <w:color w:val="000000"/>
+        </w:rPr>
+      </w:pPr>
+    </w:p>
     <w:sectPr>
       <w:pgSz w:w="11906" w:h="16838"/>
       <w:pgMar w:top="1440" w:right="1440" w:bottom="1440" w:left="1440" w:header="708" w:footer="708" w:gutter="0"/>
@@ -7916,7 +8489,7 @@
         <v:path o:extrusionok="f" gradientshapeok="t" o:connecttype="rect"/>
         <o:lock v:ext="edit" aspectratio="t"/>
       </v:shapetype>
-      <v:shape id="_x0000_i1029" type="#_x0000_t75" style="width:11.25pt;height:11.25pt" o:bullet="t">
+      <v:shape id="_x0000_i1030" type="#_x0000_t75" style="width:11.55pt;height:11.55pt" o:bullet="t">
         <v:imagedata r:id="rId1" o:title="msoC02B"/>
       </v:shape>
     </w:pict>

</xml_diff>